<commit_message>
contains updated research process
</commit_message>
<xml_diff>
--- a/Research Process.docx
+++ b/Research Process.docx
@@ -151,15 +151,196 @@
     </w:p>
     <w:p>
       <w:r>
-        <w:t xml:space="preserve">But for literature review and general overview of what kind of work is being done in this field you should read, abstract, intro, conclusion and future work of 40 papers and then only categorize the papers into </w:t>
+        <w:t>But for literature review and general overview of what kind of work is being done in this field you should read, abstract, intro, conclusion and future work of 40 papers and then only categorize the papers into at</w:t>
+      </w:r>
+      <w:r>
+        <w:t xml:space="preserve"> </w:t>
+      </w:r>
+      <w:r>
+        <w:t>most 20 for further research)</w:t>
+      </w:r>
+    </w:p>
+    <w:p>
+      <w:r>
+        <w:t>Model Building:</w:t>
+      </w:r>
+    </w:p>
+    <w:p>
+      <w:pPr>
+        <w:pStyle w:val="ListParagraph"/>
+        <w:numPr>
+          <w:ilvl w:val="0"/>
+          <w:numId w:val="1"/>
+        </w:numPr>
+      </w:pPr>
+      <w:r>
+        <w:t>After you pick the dataset</w:t>
+      </w:r>
+      <w:r>
+        <w:t>:</w:t>
+      </w:r>
+    </w:p>
+    <w:p>
+      <w:r>
+        <w:t xml:space="preserve">Start looking for one solution and implement that </w:t>
+      </w:r>
+      <w:proofErr w:type="gramStart"/>
+      <w:r>
+        <w:t>solution by</w:t>
+      </w:r>
+      <w:proofErr w:type="gramEnd"/>
+      <w:r>
+        <w:t xml:space="preserve"> yourself</w:t>
+      </w:r>
+      <w:r>
+        <w:t>:</w:t>
+      </w:r>
+    </w:p>
+    <w:p>
+      <w:r>
+        <w:t xml:space="preserve">To </w:t>
+      </w:r>
+      <w:r>
+        <w:t xml:space="preserve">understand the dataset and you will get hands on the dataset and </w:t>
+      </w:r>
+      <w:r>
+        <w:t xml:space="preserve">will know what to do </w:t>
+      </w:r>
+      <w:r>
+        <w:t xml:space="preserve">with it </w:t>
+      </w:r>
+      <w:r>
+        <w:t>further</w:t>
+      </w:r>
+      <w:r>
+        <w:t>.</w:t>
+      </w:r>
+    </w:p>
+    <w:p>
+      <w:pPr>
+        <w:pStyle w:val="ListParagraph"/>
+        <w:numPr>
+          <w:ilvl w:val="0"/>
+          <w:numId w:val="1"/>
+        </w:numPr>
+      </w:pPr>
+      <w:r>
+        <w:t>After that pick the category</w:t>
+      </w:r>
+      <w:r>
+        <w:t>, like supervised learning, unsupervised learning, deep learning and further.</w:t>
+      </w:r>
+    </w:p>
+    <w:p>
+      <w:pPr>
+        <w:pStyle w:val="ListParagraph"/>
+        <w:numPr>
+          <w:ilvl w:val="0"/>
+          <w:numId w:val="1"/>
+        </w:numPr>
+      </w:pPr>
+      <w:r>
+        <w:t xml:space="preserve">After you do that again look for the solution </w:t>
+      </w:r>
+      <w:proofErr w:type="gramStart"/>
+      <w:r>
+        <w:t>and also</w:t>
+      </w:r>
+      <w:proofErr w:type="gramEnd"/>
+      <w:r>
+        <w:t xml:space="preserve"> </w:t>
+      </w:r>
+      <w:proofErr w:type="gramStart"/>
+      <w:r>
+        <w:t>study on</w:t>
+      </w:r>
+      <w:proofErr w:type="gramEnd"/>
+      <w:r>
+        <w:t xml:space="preserve"> how to implement </w:t>
+      </w:r>
+      <w:proofErr w:type="gramStart"/>
+      <w:r>
+        <w:t>model on</w:t>
+      </w:r>
+      <w:proofErr w:type="gramEnd"/>
+      <w:r>
+        <w:t xml:space="preserve"> that </w:t>
       </w:r>
       <w:proofErr w:type="spellStart"/>
-      <w:r>
-        <w:t>atmost</w:t>
+      <w:proofErr w:type="gramStart"/>
+      <w:r>
+        <w:t>way..</w:t>
+      </w:r>
+      <w:proofErr w:type="gramEnd"/>
+      <w:r>
+        <w:t>like</w:t>
       </w:r>
       <w:proofErr w:type="spellEnd"/>
       <w:r>
-        <w:t xml:space="preserve"> 20 for further research)</w:t>
+        <w:t xml:space="preserve"> if I picked deep learning then I should study deep learning </w:t>
+      </w:r>
+      <w:r>
+        <w:lastRenderedPageBreak/>
+        <w:t>and how to build model that way.  – but before choosing this way make sure to know the advantages and disadvantages of the model.</w:t>
+      </w:r>
+    </w:p>
+    <w:p>
+      <w:pPr>
+        <w:pStyle w:val="ListParagraph"/>
+        <w:numPr>
+          <w:ilvl w:val="0"/>
+          <w:numId w:val="1"/>
+        </w:numPr>
+      </w:pPr>
+      <w:r>
+        <w:t>Finish building up the model.</w:t>
+      </w:r>
+    </w:p>
+    <w:p>
+      <w:pPr>
+        <w:pStyle w:val="ListParagraph"/>
+        <w:numPr>
+          <w:ilvl w:val="0"/>
+          <w:numId w:val="1"/>
+        </w:numPr>
+      </w:pPr>
+      <w:r>
+        <w:t>Then start rereading the 20 papers before side by side drafting the paper.</w:t>
+      </w:r>
+    </w:p>
+    <w:p>
+      <w:pPr>
+        <w:pStyle w:val="ListParagraph"/>
+        <w:numPr>
+          <w:ilvl w:val="0"/>
+          <w:numId w:val="1"/>
+        </w:numPr>
+      </w:pPr>
+      <w:r>
+        <w:t xml:space="preserve">Redraft the paper and look for </w:t>
+      </w:r>
+      <w:proofErr w:type="gramStart"/>
+      <w:r>
+        <w:t>the reviews</w:t>
+      </w:r>
+      <w:proofErr w:type="gramEnd"/>
+      <w:r>
+        <w:t xml:space="preserve"> from other people and your paper is ready. </w:t>
+      </w:r>
+    </w:p>
+    <w:p/>
+    <w:p/>
+    <w:p/>
+    <w:p/>
+    <w:p/>
+    <w:p>
+      <w:pPr>
+        <w:tabs>
+          <w:tab w:val="left" w:pos="2340"/>
+        </w:tabs>
+      </w:pPr>
+      <w:r>
+        <w:tab/>
       </w:r>
     </w:p>
     <w:sectPr>
@@ -170,6 +351,103 @@
     </w:sectPr>
   </w:body>
 </w:document>
+</file>
+
+<file path=word/numbering.xml><?xml version="1.0" encoding="utf-8"?>
+<w:numbering xmlns:wpc="http://schemas.microsoft.com/office/word/2010/wordprocessingCanvas" xmlns:cx="http://schemas.microsoft.com/office/drawing/2014/chartex" xmlns:cx1="http://schemas.microsoft.com/office/drawing/2015/9/8/chartex" xmlns:cx2="http://schemas.microsoft.com/office/drawing/2015/10/21/chartex" xmlns:cx3="http://schemas.microsoft.com/office/drawing/2016/5/9/chartex" xmlns:cx4="http://schemas.microsoft.com/office/drawing/2016/5/10/chartex" xmlns:cx5="http://schemas.microsoft.com/office/drawing/2016/5/11/chartex" xmlns:cx6="http://schemas.microsoft.com/office/drawing/2016/5/12/chartex" xmlns:cx7="http://schemas.microsoft.com/office/drawing/2016/5/13/chartex" xmlns:cx8="http://schemas.microsoft.com/office/drawing/2016/5/14/chartex" xmlns:mc="http://schemas.openxmlformats.org/markup-compatibility/2006" xmlns:aink="http://schemas.microsoft.com/office/drawing/2016/ink" xmlns:am3d="http://schemas.microsoft.com/office/drawing/2017/model3d" xmlns:o="urn:schemas-microsoft-com:office:office" xmlns:oel="http://schemas.microsoft.com/office/2019/extlst" xmlns:r="http://schemas.openxmlformats.org/officeDocument/2006/relationships" xmlns:m="http://schemas.openxmlformats.org/officeDocument/2006/math" xmlns:v="urn:schemas-microsoft-com:vml" xmlns:wp14="http://schemas.microsoft.com/office/word/2010/wordprocessingDrawing" xmlns:wp="http://schemas.openxmlformats.org/drawingml/2006/wordprocessingDrawing" xmlns:w10="urn:schemas-microsoft-com:office:word" xmlns:w="http://schemas.openxmlformats.org/wordprocessingml/2006/main" xmlns:w14="http://schemas.microsoft.com/office/word/2010/wordml" xmlns:w15="http://schemas.microsoft.com/office/word/2012/wordml" xmlns:w16cex="http://schemas.microsoft.com/office/word/2018/wordml/cex" xmlns:w16cid="http://schemas.microsoft.com/office/word/2016/wordml/cid" xmlns:w16="http://schemas.microsoft.com/office/word/2018/wordml" xmlns:w16du="http://schemas.microsoft.com/office/word/2023/wordml/word16du" xmlns:w16sdtdh="http://schemas.microsoft.com/office/word/2020/wordml/sdtdatahash" xmlns:w16sdtfl="http://schemas.microsoft.com/office/word/2024/wordml/sdtformatlock" xmlns:w16se="http://schemas.microsoft.com/office/word/2015/wordml/symex" xmlns:wpg="http://schemas.microsoft.com/office/word/2010/wordprocessingGroup" xmlns:wpi="http://schemas.microsoft.com/office/word/2010/wordprocessingInk" xmlns:wne="http://schemas.microsoft.com/office/word/2006/wordml" xmlns:wps="http://schemas.microsoft.com/office/word/2010/wordprocessingShape" mc:Ignorable="w14 w15 w16se w16cid w16 w16cex w16sdtdh w16sdtfl w16du wp14">
+  <w:abstractNum w:abstractNumId="0" w15:restartNumberingAfterBreak="0">
+    <w:nsid w:val="006F52CA"/>
+    <w:multiLevelType w:val="hybridMultilevel"/>
+    <w:tmpl w:val="C7F0EA92"/>
+    <w:lvl w:ilvl="0" w:tplc="0409000F">
+      <w:start w:val="1"/>
+      <w:numFmt w:val="decimal"/>
+      <w:lvlText w:val="%1."/>
+      <w:lvlJc w:val="left"/>
+      <w:pPr>
+        <w:ind w:left="720" w:hanging="360"/>
+      </w:pPr>
+      <w:rPr>
+        <w:rFonts w:hint="default"/>
+      </w:rPr>
+    </w:lvl>
+    <w:lvl w:ilvl="1" w:tplc="04090019" w:tentative="1">
+      <w:start w:val="1"/>
+      <w:numFmt w:val="lowerLetter"/>
+      <w:lvlText w:val="%2."/>
+      <w:lvlJc w:val="left"/>
+      <w:pPr>
+        <w:ind w:left="1440" w:hanging="360"/>
+      </w:pPr>
+    </w:lvl>
+    <w:lvl w:ilvl="2" w:tplc="0409001B" w:tentative="1">
+      <w:start w:val="1"/>
+      <w:numFmt w:val="lowerRoman"/>
+      <w:lvlText w:val="%3."/>
+      <w:lvlJc w:val="right"/>
+      <w:pPr>
+        <w:ind w:left="2160" w:hanging="180"/>
+      </w:pPr>
+    </w:lvl>
+    <w:lvl w:ilvl="3" w:tplc="0409000F" w:tentative="1">
+      <w:start w:val="1"/>
+      <w:numFmt w:val="decimal"/>
+      <w:lvlText w:val="%4."/>
+      <w:lvlJc w:val="left"/>
+      <w:pPr>
+        <w:ind w:left="2880" w:hanging="360"/>
+      </w:pPr>
+    </w:lvl>
+    <w:lvl w:ilvl="4" w:tplc="04090019" w:tentative="1">
+      <w:start w:val="1"/>
+      <w:numFmt w:val="lowerLetter"/>
+      <w:lvlText w:val="%5."/>
+      <w:lvlJc w:val="left"/>
+      <w:pPr>
+        <w:ind w:left="3600" w:hanging="360"/>
+      </w:pPr>
+    </w:lvl>
+    <w:lvl w:ilvl="5" w:tplc="0409001B" w:tentative="1">
+      <w:start w:val="1"/>
+      <w:numFmt w:val="lowerRoman"/>
+      <w:lvlText w:val="%6."/>
+      <w:lvlJc w:val="right"/>
+      <w:pPr>
+        <w:ind w:left="4320" w:hanging="180"/>
+      </w:pPr>
+    </w:lvl>
+    <w:lvl w:ilvl="6" w:tplc="0409000F" w:tentative="1">
+      <w:start w:val="1"/>
+      <w:numFmt w:val="decimal"/>
+      <w:lvlText w:val="%7."/>
+      <w:lvlJc w:val="left"/>
+      <w:pPr>
+        <w:ind w:left="5040" w:hanging="360"/>
+      </w:pPr>
+    </w:lvl>
+    <w:lvl w:ilvl="7" w:tplc="04090019" w:tentative="1">
+      <w:start w:val="1"/>
+      <w:numFmt w:val="lowerLetter"/>
+      <w:lvlText w:val="%8."/>
+      <w:lvlJc w:val="left"/>
+      <w:pPr>
+        <w:ind w:left="5760" w:hanging="360"/>
+      </w:pPr>
+    </w:lvl>
+    <w:lvl w:ilvl="8" w:tplc="0409001B" w:tentative="1">
+      <w:start w:val="1"/>
+      <w:numFmt w:val="lowerRoman"/>
+      <w:lvlText w:val="%9."/>
+      <w:lvlJc w:val="right"/>
+      <w:pPr>
+        <w:ind w:left="6480" w:hanging="180"/>
+      </w:pPr>
+    </w:lvl>
+  </w:abstractNum>
+  <w:num w:numId="1" w16cid:durableId="1657949851">
+    <w:abstractNumId w:val="0"/>
+  </w:num>
+</w:numbering>
 </file>
 
 <file path=word/styles.xml><?xml version="1.0" encoding="utf-8"?>

</xml_diff>